<commit_message>
1) New table design by drawable 2) 4 player in progress 3) committed for backup - 20/06/2020
</commit_message>
<xml_diff>
--- a/GIF's/spades_3_icon_file.docx
+++ b/GIF's/spades_3_icon_file.docx
@@ -3,6 +3,252 @@
 <w:document xmlns:wpc="http://schemas.microsoft.com/office/word/2010/wordprocessingCanvas" xmlns:cx="http://schemas.microsoft.com/office/drawing/2014/chartex" xmlns:cx1="http://schemas.microsoft.com/office/drawing/2015/9/8/chartex" xmlns:cx2="http://schemas.microsoft.com/office/drawing/2015/10/21/chartex" xmlns:cx3="http://schemas.microsoft.com/office/drawing/2016/5/9/chartex" xmlns:cx4="http://schemas.microsoft.com/office/drawing/2016/5/10/chartex" xmlns:cx5="http://schemas.microsoft.com/office/drawing/2016/5/11/chartex" xmlns:cx6="http://schemas.microsoft.com/office/drawing/2016/5/12/chartex" xmlns:cx7="http://schemas.microsoft.com/office/drawing/2016/5/13/chartex" xmlns:cx8="http://schemas.microsoft.com/office/drawing/2016/5/14/chartex" xmlns:mc="http://schemas.openxmlformats.org/markup-compatibility/2006" xmlns:aink="http://schemas.microsoft.com/office/drawing/2016/ink" xmlns:am3d="http://schemas.microsoft.com/office/drawing/2017/model3d" xmlns:o="urn:schemas-microsoft-com:office:office" xmlns:r="http://schemas.openxmlformats.org/officeDocument/2006/relationships" xmlns:m="http://schemas.openxmlformats.org/officeDocument/2006/math" xmlns:v="urn:schemas-microsoft-com:vml" xmlns:wp14="http://schemas.microsoft.com/office/word/2010/wordprocessingDrawing" xmlns:wp="http://schemas.openxmlformats.org/drawingml/2006/wordprocessingDrawing" xmlns:w10="urn:schemas-microsoft-com:office:word" xmlns:w="http://schemas.openxmlformats.org/wordprocessingml/2006/main" xmlns:w14="http://schemas.microsoft.com/office/word/2010/wordml" xmlns:w15="http://schemas.microsoft.com/office/word/2012/wordml" xmlns:w16cex="http://schemas.microsoft.com/office/word/2018/wordml/cex" xmlns:w16cid="http://schemas.microsoft.com/office/word/2016/wordml/cid" xmlns:w16="http://schemas.microsoft.com/office/word/2018/wordml" xmlns:w16se="http://schemas.microsoft.com/office/word/2015/wordml/symex" xmlns:wpg="http://schemas.microsoft.com/office/word/2010/wordprocessingGroup" xmlns:wpi="http://schemas.microsoft.com/office/word/2010/wordprocessingInk" xmlns:wne="http://schemas.microsoft.com/office/word/2006/wordml" xmlns:wps="http://schemas.microsoft.com/office/word/2010/wordprocessingShape" mc:Ignorable="w14 w15 w16se w16cid w16 w16cex wp14">
   <w:body>
     <w:p>
+      <w:r>
+        <w:rPr>
+          <w:noProof/>
+        </w:rPr>
+        <mc:AlternateContent>
+          <mc:Choice Requires="wps">
+            <w:drawing>
+              <wp:anchor distT="0" distB="0" distL="114300" distR="114300" simplePos="0" relativeHeight="251665408" behindDoc="0" locked="0" layoutInCell="1" allowOverlap="1" wp14:anchorId="49A14507" wp14:editId="47116294">
+                <wp:simplePos x="0" y="0"/>
+                <wp:positionH relativeFrom="column">
+                  <wp:posOffset>666750</wp:posOffset>
+                </wp:positionH>
+                <wp:positionV relativeFrom="paragraph">
+                  <wp:posOffset>3413760</wp:posOffset>
+                </wp:positionV>
+                <wp:extent cx="1841581" cy="3378521"/>
+                <wp:effectExtent l="0" t="0" r="0" b="317500"/>
+                <wp:wrapNone/>
+                <wp:docPr id="1" name="Text Box 1"/>
+                <wp:cNvGraphicFramePr/>
+                <a:graphic xmlns:a="http://schemas.openxmlformats.org/drawingml/2006/main">
+                  <a:graphicData uri="http://schemas.microsoft.com/office/word/2010/wordprocessingShape">
+                    <wps:wsp>
+                      <wps:cNvSpPr txBox="1"/>
+                      <wps:spPr>
+                        <a:xfrm>
+                          <a:off x="0" y="0"/>
+                          <a:ext cx="1841581" cy="3378521"/>
+                        </a:xfrm>
+                        <a:prstGeom prst="rect">
+                          <a:avLst/>
+                        </a:prstGeom>
+                        <a:noFill/>
+                        <a:ln>
+                          <a:noFill/>
+                        </a:ln>
+                        <a:effectLst>
+                          <a:glow rad="228600">
+                            <a:schemeClr val="accent1">
+                              <a:satMod val="175000"/>
+                              <a:alpha val="40000"/>
+                            </a:schemeClr>
+                          </a:glow>
+                          <a:reflection stA="45000" endPos="12000" dist="50800" dir="5400000" sy="-100000" algn="bl" rotWithShape="0"/>
+                        </a:effectLst>
+                        <a:scene3d>
+                          <a:camera prst="perspectiveAbove" fov="0">
+                            <a:rot lat="0" lon="0" rev="0"/>
+                          </a:camera>
+                          <a:lightRig rig="soft" dir="t"/>
+                        </a:scene3d>
+                        <a:sp3d extrusionH="222250" prstMaterial="metal">
+                          <a:bevelT/>
+                        </a:sp3d>
+                      </wps:spPr>
+                      <wps:txbx>
+                        <w:txbxContent>
+                          <w:p>
+                            <w:pPr>
+                              <w:spacing w:line="240" w:lineRule="auto"/>
+                              <w:jc w:val="center"/>
+                              <w:rPr>
+                                <w:rFonts w:ascii="Stencil" w:hAnsi="Stencil"/>
+                                <w:b/>
+                                <w:noProof/>
+                                <w:color w:val="FFCC00"/>
+                                <w:sz w:val="470"/>
+                                <w:szCs w:val="470"/>
+                                <w14:glow w14:rad="0">
+                                  <w14:schemeClr w14:val="tx1">
+                                    <w14:lumMod w14:val="95000"/>
+                                    <w14:lumOff w14:val="5000"/>
+                                  </w14:schemeClr>
+                                </w14:glow>
+                                <w14:shadow w14:blurRad="0" w14:dist="0" w14:dir="0" w14:sx="1000" w14:sy="1000" w14:kx="0" w14:ky="0" w14:algn="ctr">
+                                  <w14:schemeClr w14:val="bg1"/>
+                                </w14:shadow>
+                                <w14:reflection w14:blurRad="0" w14:stA="5000" w14:stPos="0" w14:endA="0" w14:endPos="0" w14:dist="0" w14:dir="0" w14:fadeDir="0" w14:sx="0" w14:sy="0" w14:kx="0" w14:ky="0" w14:algn="b"/>
+                                <w14:textOutline w14:w="0" w14:cap="flat" w14:cmpd="sng" w14:algn="ctr">
+                                  <w14:noFill/>
+                                  <w14:prstDash w14:val="solid"/>
+                                  <w14:round/>
+                                </w14:textOutline>
+                                <w14:props3d w14:extrusionH="660400" w14:contourW="0" w14:prstMaterial="plastic">
+                                  <w14:bevelT w14:w="82550" w14:h="38100" w14:prst="coolSlant"/>
+                                  <w14:bevelB w14:w="76200" w14:h="25400" w14:prst="softRound"/>
+                                  <w14:extrusionClr>
+                                    <w14:srgbClr w14:val="FFCC00"/>
+                                  </w14:extrusionClr>
+                                  <w14:contourClr>
+                                    <w14:schemeClr w14:val="tx1"/>
+                                  </w14:contourClr>
+                                </w14:props3d>
+                              </w:rPr>
+                            </w:pPr>
+                            <w:r>
+                              <w:rPr>
+                                <w:rFonts w:ascii="Stencil" w:hAnsi="Stencil"/>
+                                <w:b/>
+                                <w:noProof/>
+                                <w:color w:val="FFCC00"/>
+                                <w:sz w:val="470"/>
+                                <w:szCs w:val="470"/>
+                                <w14:glow w14:rad="0">
+                                  <w14:schemeClr w14:val="tx1">
+                                    <w14:lumMod w14:val="95000"/>
+                                    <w14:lumOff w14:val="5000"/>
+                                  </w14:schemeClr>
+                                </w14:glow>
+                                <w14:shadow w14:blurRad="0" w14:dist="0" w14:dir="0" w14:sx="1000" w14:sy="1000" w14:kx="0" w14:ky="0" w14:algn="ctr">
+                                  <w14:schemeClr w14:val="bg1"/>
+                                </w14:shadow>
+                                <w14:reflection w14:blurRad="0" w14:stA="5000" w14:stPos="0" w14:endA="0" w14:endPos="0" w14:dist="0" w14:dir="0" w14:fadeDir="0" w14:sx="0" w14:sy="0" w14:kx="0" w14:ky="0" w14:algn="b"/>
+                                <w14:textOutline w14:w="0" w14:cap="flat" w14:cmpd="sng" w14:algn="ctr">
+                                  <w14:noFill/>
+                                  <w14:prstDash w14:val="solid"/>
+                                  <w14:round/>
+                                </w14:textOutline>
+                                <w14:props3d w14:extrusionH="660400" w14:contourW="0" w14:prstMaterial="plastic">
+                                  <w14:bevelT w14:w="82550" w14:h="38100" w14:prst="coolSlant"/>
+                                  <w14:bevelB w14:w="76200" w14:h="25400" w14:prst="softRound"/>
+                                  <w14:extrusionClr>
+                                    <w14:srgbClr w14:val="FFCC00"/>
+                                  </w14:extrusionClr>
+                                  <w14:contourClr>
+                                    <w14:schemeClr w14:val="tx1"/>
+                                  </w14:contourClr>
+                                </w14:props3d>
+                              </w:rPr>
+                              <w:t>3</w:t>
+                            </w:r>
+                          </w:p>
+                        </w:txbxContent>
+                      </wps:txbx>
+                      <wps:bodyPr rot="0" spcFirstLastPara="0" vertOverflow="overflow" horzOverflow="overflow" vert="horz" wrap="square" lIns="91440" tIns="45720" rIns="91440" bIns="45720" numCol="1" spcCol="0" rtlCol="0" fromWordArt="0" anchor="t" anchorCtr="0" forceAA="0" compatLnSpc="1">
+                        <a:prstTxWarp prst="textNoShape">
+                          <a:avLst/>
+                        </a:prstTxWarp>
+                        <a:noAutofit/>
+                        <a:sp3d extrusionH="660400">
+                          <a:extrusionClr>
+                            <a:srgbClr val="FFCC00"/>
+                          </a:extrusionClr>
+                          <a:contourClr>
+                            <a:schemeClr val="tx1"/>
+                          </a:contourClr>
+                        </a:sp3d>
+                      </wps:bodyPr>
+                    </wps:wsp>
+                  </a:graphicData>
+                </a:graphic>
+              </wp:anchor>
+            </w:drawing>
+          </mc:Choice>
+          <mc:Fallback>
+            <w:pict>
+              <v:shapetype w14:anchorId="49A14507" id="_x0000_t202" coordsize="21600,21600" o:spt="202" path="m,l,21600r21600,l21600,xe">
+                <v:stroke joinstyle="miter"/>
+                <v:path gradientshapeok="t" o:connecttype="rect"/>
+              </v:shapetype>
+              <v:shape id="Text Box 1" o:spid="_x0000_s1026" type="#_x0000_t202" style="position:absolute;margin-left:52.5pt;margin-top:268.8pt;width:145pt;height:266.05pt;z-index:251665408;visibility:visible;mso-wrap-style:square;mso-wrap-distance-left:9pt;mso-wrap-distance-top:0;mso-wrap-distance-right:9pt;mso-wrap-distance-bottom:0;mso-position-horizontal:absolute;mso-position-horizontal-relative:text;mso-position-vertical:absolute;mso-position-vertical-relative:text;v-text-anchor:top" o:gfxdata="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" filled="f" stroked="f">
+                <o:extrusion v:ext="view" viewpoint="0,100pt" viewpointorigin="0,.5" skewangle="45" type="perspective"/>
+                <v:textbox>
+                  <w:txbxContent>
+                    <w:p>
+                      <w:pPr>
+                        <w:spacing w:line="240" w:lineRule="auto"/>
+                        <w:jc w:val="center"/>
+                        <w:rPr>
+                          <w:rFonts w:ascii="Stencil" w:hAnsi="Stencil"/>
+                          <w:b/>
+                          <w:noProof/>
+                          <w:color w:val="FFCC00"/>
+                          <w:sz w:val="470"/>
+                          <w:szCs w:val="470"/>
+                          <w14:glow w14:rad="0">
+                            <w14:schemeClr w14:val="tx1">
+                              <w14:lumMod w14:val="95000"/>
+                              <w14:lumOff w14:val="5000"/>
+                            </w14:schemeClr>
+                          </w14:glow>
+                          <w14:shadow w14:blurRad="0" w14:dist="0" w14:dir="0" w14:sx="1000" w14:sy="1000" w14:kx="0" w14:ky="0" w14:algn="ctr">
+                            <w14:schemeClr w14:val="bg1"/>
+                          </w14:shadow>
+                          <w14:reflection w14:blurRad="0" w14:stA="5000" w14:stPos="0" w14:endA="0" w14:endPos="0" w14:dist="0" w14:dir="0" w14:fadeDir="0" w14:sx="0" w14:sy="0" w14:kx="0" w14:ky="0" w14:algn="b"/>
+                          <w14:textOutline w14:w="0" w14:cap="flat" w14:cmpd="sng" w14:algn="ctr">
+                            <w14:noFill/>
+                            <w14:prstDash w14:val="solid"/>
+                            <w14:round/>
+                          </w14:textOutline>
+                          <w14:props3d w14:extrusionH="660400" w14:contourW="0" w14:prstMaterial="plastic">
+                            <w14:bevelT w14:w="82550" w14:h="38100" w14:prst="coolSlant"/>
+                            <w14:bevelB w14:w="76200" w14:h="25400" w14:prst="softRound"/>
+                            <w14:extrusionClr>
+                              <w14:srgbClr w14:val="FFCC00"/>
+                            </w14:extrusionClr>
+                            <w14:contourClr>
+                              <w14:schemeClr w14:val="tx1"/>
+                            </w14:contourClr>
+                          </w14:props3d>
+                        </w:rPr>
+                      </w:pPr>
+                      <w:r>
+                        <w:rPr>
+                          <w:rFonts w:ascii="Stencil" w:hAnsi="Stencil"/>
+                          <w:b/>
+                          <w:noProof/>
+                          <w:color w:val="FFCC00"/>
+                          <w:sz w:val="470"/>
+                          <w:szCs w:val="470"/>
+                          <w14:glow w14:rad="0">
+                            <w14:schemeClr w14:val="tx1">
+                              <w14:lumMod w14:val="95000"/>
+                              <w14:lumOff w14:val="5000"/>
+                            </w14:schemeClr>
+                          </w14:glow>
+                          <w14:shadow w14:blurRad="0" w14:dist="0" w14:dir="0" w14:sx="1000" w14:sy="1000" w14:kx="0" w14:ky="0" w14:algn="ctr">
+                            <w14:schemeClr w14:val="bg1"/>
+                          </w14:shadow>
+                          <w14:reflection w14:blurRad="0" w14:stA="5000" w14:stPos="0" w14:endA="0" w14:endPos="0" w14:dist="0" w14:dir="0" w14:fadeDir="0" w14:sx="0" w14:sy="0" w14:kx="0" w14:ky="0" w14:algn="b"/>
+                          <w14:textOutline w14:w="0" w14:cap="flat" w14:cmpd="sng" w14:algn="ctr">
+                            <w14:noFill/>
+                            <w14:prstDash w14:val="solid"/>
+                            <w14:round/>
+                          </w14:textOutline>
+                          <w14:props3d w14:extrusionH="660400" w14:contourW="0" w14:prstMaterial="plastic">
+                            <w14:bevelT w14:w="82550" w14:h="38100" w14:prst="coolSlant"/>
+                            <w14:bevelB w14:w="76200" w14:h="25400" w14:prst="softRound"/>
+                            <w14:extrusionClr>
+                              <w14:srgbClr w14:val="FFCC00"/>
+                            </w14:extrusionClr>
+                            <w14:contourClr>
+                              <w14:schemeClr w14:val="tx1"/>
+                            </w14:contourClr>
+                          </w14:props3d>
+                        </w:rPr>
+                        <w:t>3</w:t>
+                      </w:r>
+                    </w:p>
+                  </w:txbxContent>
+                </v:textbox>
+              </v:shape>
+            </w:pict>
+          </mc:Fallback>
+        </mc:AlternateContent>
+      </w:r>
       <w:r>
         <w:rPr>
           <w:noProof/>
@@ -157,11 +403,7 @@
           </mc:Choice>
           <mc:Fallback>
             <w:pict>
-              <v:shapetype w14:anchorId="2B5EB6AE" id="_x0000_t202" coordsize="21600,21600" o:spt="202" path="m,l,21600r21600,l21600,xe">
-                <v:stroke joinstyle="miter"/>
-                <v:path gradientshapeok="t" o:connecttype="rect"/>
-              </v:shapetype>
-              <v:shape id="Text Box 10" o:spid="_x0000_s1026" type="#_x0000_t202" style="position:absolute;margin-left:29pt;margin-top:-48.65pt;width:145pt;height:266.05pt;z-index:251663360;visibility:visible;mso-wrap-style:square;mso-wrap-distance-left:9pt;mso-wrap-distance-top:0;mso-wrap-distance-right:9pt;mso-wrap-distance-bottom:0;mso-position-horizontal:absolute;mso-position-horizontal-relative:text;mso-position-vertical:absolute;mso-position-vertical-relative:text;v-text-anchor:top" o:gfxdata="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" filled="f" stroked="f">
+              <v:shape w14:anchorId="2B5EB6AE" id="Text Box 10" o:spid="_x0000_s1027" type="#_x0000_t202" style="position:absolute;margin-left:29pt;margin-top:-48.65pt;width:145pt;height:266.05pt;z-index:251663360;visibility:visible;mso-wrap-style:square;mso-wrap-distance-left:9pt;mso-wrap-distance-top:0;mso-wrap-distance-right:9pt;mso-wrap-distance-bottom:0;mso-position-horizontal:absolute;mso-position-horizontal-relative:text;mso-position-vertical:absolute;mso-position-vertical-relative:text;v-text-anchor:top" o:gfxdata="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" filled="f" stroked="f">
                 <o:extrusion v:ext="view" rotationangle="15" viewpoint="0,100pt" viewpointorigin="0,.5" skewangle="45" type="perspective"/>
                 <v:textbox>
                   <w:txbxContent>
@@ -448,7 +690,7 @@
           </mc:Choice>
           <mc:Fallback>
             <w:pict>
-              <v:group w14:anchorId="616AA60E" id="Group 15" o:spid="_x0000_s1027" style="position:absolute;margin-left:208.8pt;margin-top:-44.4pt;width:255pt;height:300.35pt;z-index:-251655168;mso-width-relative:margin;mso-height-relative:margin" coordorigin=",384" coordsize="29629,38471" o:gfxdata="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">
+              <v:group w14:anchorId="616AA60E" id="Group 15" o:spid="_x0000_s1028" style="position:absolute;margin-left:208.8pt;margin-top:-44.4pt;width:255pt;height:300.35pt;z-index:-251655168;mso-width-relative:margin;mso-height-relative:margin" coordorigin=",384" coordsize="29629,38471" o:gfxdata="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">
                 <v:shapetype id="_x0000_t75" coordsize="21600,21600" o:spt="75" o:preferrelative="t" path="m@4@5l@4@11@9@11@9@5xe" filled="f" stroked="f">
                   <v:stroke joinstyle="miter"/>
                   <v:formulas>
@@ -468,10 +710,10 @@
                   <v:path o:extrusionok="f" gradientshapeok="t" o:connecttype="rect"/>
                   <o:lock v:ext="edit" aspectratio="t"/>
                 </v:shapetype>
-                <v:shape id="Picture 14" o:spid="_x0000_s1028" type="#_x0000_t75" style="position:absolute;top:2540;width:29629;height:36315;visibility:visible;mso-wrap-style:square" o:gfxdata="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">
+                <v:shape id="Picture 14" o:spid="_x0000_s1029" type="#_x0000_t75" style="position:absolute;top:2540;width:29629;height:36315;visibility:visible;mso-wrap-style:square" o:gfxdata="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">
                   <v:imagedata r:id="rId5" o:title=""/>
                 </v:shape>
-                <v:shape id="Text Box 2" o:spid="_x0000_s1029" type="#_x0000_t202" style="position:absolute;left:4914;top:384;width:16849;height:34080;visibility:visible;mso-wrap-style:square;v-text-anchor:top" o:gfxdata="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" filled="f" stroked="f">
+                <v:shape id="Text Box 2" o:spid="_x0000_s1030" type="#_x0000_t202" style="position:absolute;left:4914;top:384;width:16849;height:34080;visibility:visible;mso-wrap-style:square;v-text-anchor:top" o:gfxdata="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" filled="f" stroked="f">
                   <o:extrusion v:ext="view" rotationangle="15" viewpoint="0,100pt" viewpointorigin="0,.5" skewangle="45" type="perspective"/>
                   <v:textbox>
                     <w:txbxContent>
@@ -684,6 +926,7 @@
     <w:lsdException w:name="HTML Sample" w:semiHidden="1" w:unhideWhenUsed="1"/>
     <w:lsdException w:name="HTML Typewriter" w:semiHidden="1" w:unhideWhenUsed="1"/>
     <w:lsdException w:name="HTML Variable" w:semiHidden="1" w:unhideWhenUsed="1"/>
+    <w:lsdException w:name="Normal Table" w:semiHidden="1" w:unhideWhenUsed="1"/>
     <w:lsdException w:name="annotation subject" w:semiHidden="1" w:unhideWhenUsed="1"/>
     <w:lsdException w:name="No List" w:semiHidden="1" w:unhideWhenUsed="1"/>
     <w:lsdException w:name="Outline List 1" w:semiHidden="1" w:unhideWhenUsed="1"/>
@@ -726,8 +969,11 @@
     <w:lsdException w:name="Table Contemporary" w:semiHidden="1" w:unhideWhenUsed="1"/>
     <w:lsdException w:name="Table Elegant" w:semiHidden="1" w:unhideWhenUsed="1"/>
     <w:lsdException w:name="Table Professional" w:semiHidden="1" w:unhideWhenUsed="1"/>
+    <w:lsdException w:name="Table Subtle 1" w:semiHidden="1" w:unhideWhenUsed="1"/>
     <w:lsdException w:name="Table Subtle 2" w:semiHidden="1" w:unhideWhenUsed="1"/>
     <w:lsdException w:name="Table Web 1" w:semiHidden="1" w:unhideWhenUsed="1"/>
+    <w:lsdException w:name="Table Web 2" w:semiHidden="1" w:unhideWhenUsed="1"/>
+    <w:lsdException w:name="Table Web 3" w:semiHidden="1" w:unhideWhenUsed="1"/>
     <w:lsdException w:name="Balloon Text" w:semiHidden="1" w:unhideWhenUsed="1"/>
     <w:lsdException w:name="Table Grid" w:uiPriority="39"/>
     <w:lsdException w:name="Table Theme" w:semiHidden="1" w:unhideWhenUsed="1"/>

</xml_diff>